<commit_message>
Added more test results
</commit_message>
<xml_diff>
--- a/Voice emotion classification.docx
+++ b/Voice emotion classification.docx
@@ -998,9 +998,9 @@
     <w:tbl>
       <w:tblPr>
         <w:tblStyle w:val="Table1"/>
-        <w:tblW w:w="5025.0" w:type="dxa"/>
+        <w:tblW w:w="5250.0" w:type="dxa"/>
         <w:jc w:val="left"/>
-        <w:tblInd w:w="316.0" w:type="dxa"/>
+        <w:tblInd w:w="91.00000000000001" w:type="dxa"/>
         <w:tblBorders>
           <w:top w:color="000000" w:space="0" w:sz="8" w:val="single"/>
           <w:left w:color="000000" w:space="0" w:sz="8" w:val="single"/>
@@ -1013,18 +1013,18 @@
         <w:tblLook w:val="0600"/>
       </w:tblPr>
       <w:tblGrid>
+        <w:gridCol w:w="1185"/>
+        <w:gridCol w:w="885"/>
+        <w:gridCol w:w="1020"/>
         <w:gridCol w:w="1065"/>
-        <w:gridCol w:w="780"/>
-        <w:gridCol w:w="1020"/>
-        <w:gridCol w:w="1035"/>
-        <w:gridCol w:w="1125"/>
+        <w:gridCol w:w="1095"/>
         <w:tblGridChange w:id="0">
           <w:tblGrid>
+            <w:gridCol w:w="1185"/>
+            <w:gridCol w:w="885"/>
+            <w:gridCol w:w="1020"/>
             <w:gridCol w:w="1065"/>
-            <w:gridCol w:w="780"/>
-            <w:gridCol w:w="1020"/>
-            <w:gridCol w:w="1035"/>
-            <w:gridCol w:w="1125"/>
+            <w:gridCol w:w="1095"/>
           </w:tblGrid>
         </w:tblGridChange>
       </w:tblGrid>
@@ -1072,7 +1072,7 @@
           <w:p>
             <w:pPr>
               <w:widowControl w:val="0"/>
-              <w:ind w:left="0"/>
+              <w:ind w:left="0" w:firstLine="0"/>
               <w:contextualSpacing w:val="0"/>
               <w:jc w:val="left"/>
               <w:rPr>
@@ -1086,7 +1086,7 @@
                 <w:szCs w:val="20"/>
                 <w:rtl w:val="0"/>
               </w:rPr>
-              <w:t xml:space="preserve">bbase dataset</w:t>
+              <w:t xml:space="preserve">base dataset</w:t>
             </w:r>
           </w:p>
         </w:tc>
@@ -2323,6 +2323,7 @@
               <w:rPr>
                 <w:rtl w:val="0"/>
               </w:rPr>
+              <w:t xml:space="preserve">33.3%</w:t>
             </w:r>
           </w:p>
         </w:tc>
@@ -2517,6 +2518,7 @@
               <w:rPr>
                 <w:rtl w:val="0"/>
               </w:rPr>
+              <w:t xml:space="preserve">31.3%</w:t>
             </w:r>
           </w:p>
         </w:tc>
@@ -2711,6 +2713,7 @@
               <w:rPr>
                 <w:rtl w:val="0"/>
               </w:rPr>
+              <w:t xml:space="preserve">35.6%</w:t>
             </w:r>
           </w:p>
         </w:tc>
@@ -2905,6 +2908,7 @@
               <w:rPr>
                 <w:rtl w:val="0"/>
               </w:rPr>
+              <w:t xml:space="preserve">34.1%</w:t>
             </w:r>
           </w:p>
         </w:tc>
@@ -3099,6 +3103,7 @@
               <w:rPr>
                 <w:rtl w:val="0"/>
               </w:rPr>
+              <w:t xml:space="preserve">30.6%</w:t>
             </w:r>
           </w:p>
         </w:tc>
@@ -3293,6 +3298,7 @@
               <w:rPr>
                 <w:rtl w:val="0"/>
               </w:rPr>
+              <w:t xml:space="preserve">30.2%</w:t>
             </w:r>
           </w:p>
         </w:tc>
@@ -3411,6 +3417,7 @@
               <w:rPr>
                 <w:rtl w:val="0"/>
               </w:rPr>
+              <w:t xml:space="preserve">32.4%</w:t>
             </w:r>
           </w:p>
         </w:tc>
@@ -3486,6 +3493,7 @@
               <w:rPr>
                 <w:rtl w:val="0"/>
               </w:rPr>
+              <w:t xml:space="preserve">30.1%</w:t>
             </w:r>
           </w:p>
         </w:tc>
@@ -3604,6 +3612,7 @@
               <w:rPr>
                 <w:rtl w:val="0"/>
               </w:rPr>
+              <w:t xml:space="preserve">31.9%</w:t>
             </w:r>
           </w:p>
         </w:tc>
@@ -3679,6 +3688,7 @@
               <w:rPr>
                 <w:rtl w:val="0"/>
               </w:rPr>
+              <w:t xml:space="preserve">28.3%</w:t>
             </w:r>
           </w:p>
         </w:tc>

</xml_diff>